<commit_message>
class diagram edited 1
ProductService, OrderService
Product DAO, Order DAO, Admin DAO
Admin Controller, Product Controller, Order Controller
edited
</commit_message>
<xml_diff>
--- a/ClassDiagram.docx
+++ b/ClassDiagram.docx
@@ -767,13 +767,20 @@
       </w:pPr>
       <w:r>
         <w:rPr>
+          <w:sz w:val="32"/>
+          <w:szCs w:val="32"/>
+        </w:rPr>
+        <w:t xml:space="preserve">     </w:t>
+      </w:r>
+      <w:r>
+        <w:rPr>
           <w:noProof/>
         </w:rPr>
         <w:drawing>
-          <wp:inline distT="0" distB="0" distL="0" distR="0" wp14:anchorId="50D6F30E" wp14:editId="32C42E4B">
-            <wp:extent cx="2228850" cy="3457575"/>
-            <wp:effectExtent l="0" t="0" r="0" b="9525"/>
-            <wp:docPr id="16" name="Picture 16"/>
+          <wp:inline distT="0" distB="0" distL="0" distR="0" wp14:anchorId="646632EA" wp14:editId="2FE29EB3">
+            <wp:extent cx="2209800" cy="2762250"/>
+            <wp:effectExtent l="0" t="0" r="0" b="0"/>
+            <wp:docPr id="5" name="Picture 5"/>
             <wp:cNvGraphicFramePr>
               <a:graphicFrameLocks xmlns:a="http://schemas.openxmlformats.org/drawingml/2006/main" noChangeAspect="1"/>
             </wp:cNvGraphicFramePr>
@@ -793,7 +800,7 @@
                   <pic:spPr>
                     <a:xfrm>
                       <a:off x="0" y="0"/>
-                      <a:ext cx="2228850" cy="3457575"/>
+                      <a:ext cx="2209800" cy="2762250"/>
                     </a:xfrm>
                     <a:prstGeom prst="rect">
                       <a:avLst/>
@@ -817,10 +824,10 @@
           <w:noProof/>
         </w:rPr>
         <w:drawing>
-          <wp:inline distT="0" distB="0" distL="0" distR="0" wp14:anchorId="47A09440" wp14:editId="0A291685">
-            <wp:extent cx="3267075" cy="3457575"/>
-            <wp:effectExtent l="0" t="0" r="9525" b="9525"/>
-            <wp:docPr id="13" name="Picture 13"/>
+          <wp:inline distT="0" distB="0" distL="0" distR="0" wp14:anchorId="145EBC0A" wp14:editId="37961175">
+            <wp:extent cx="3257550" cy="3209925"/>
+            <wp:effectExtent l="0" t="0" r="0" b="9525"/>
+            <wp:docPr id="11" name="Picture 11"/>
             <wp:cNvGraphicFramePr>
               <a:graphicFrameLocks xmlns:a="http://schemas.openxmlformats.org/drawingml/2006/main" noChangeAspect="1"/>
             </wp:cNvGraphicFramePr>
@@ -840,7 +847,7 @@
                   <pic:spPr>
                     <a:xfrm>
                       <a:off x="0" y="0"/>
-                      <a:ext cx="3267075" cy="3457575"/>
+                      <a:ext cx="3257550" cy="3209925"/>
                     </a:xfrm>
                     <a:prstGeom prst="rect">
                       <a:avLst/>
@@ -879,22 +886,6 @@
     </w:p>
     <w:p>
       <w:pPr>
-        <w:rPr>
-          <w:sz w:val="32"/>
-          <w:szCs w:val="32"/>
-        </w:rPr>
-      </w:pPr>
-    </w:p>
-    <w:p>
-      <w:pPr>
-        <w:rPr>
-          <w:sz w:val="32"/>
-          <w:szCs w:val="32"/>
-        </w:rPr>
-      </w:pPr>
-    </w:p>
-    <w:p>
-      <w:pPr>
         <w:pStyle w:val="ListParagraph"/>
         <w:numPr>
           <w:ilvl w:val="0"/>
@@ -910,45 +901,45 @@
           <w:sz w:val="32"/>
           <w:szCs w:val="32"/>
         </w:rPr>
+        <w:t>Inheritance</w:t>
+      </w:r>
+    </w:p>
+    <w:p>
+      <w:pPr>
+        <w:rPr>
+          <w:sz w:val="28"/>
+        </w:rPr>
+      </w:pPr>
+      <w:r>
+        <w:rPr>
+          <w:sz w:val="28"/>
+        </w:rPr>
+        <w:t>Register class inherits from</w:t>
+      </w:r>
+      <w:r>
+        <w:rPr>
+          <w:sz w:val="28"/>
+        </w:rPr>
+        <w:t xml:space="preserve"> Customer class</w:t>
+      </w:r>
+      <w:r>
+        <w:rPr>
+          <w:sz w:val="28"/>
+        </w:rPr>
+        <w:t>, because Register has all attributes of Customer.</w:t>
+      </w:r>
+    </w:p>
+    <w:p>
+      <w:pPr>
+        <w:rPr>
+          <w:sz w:val="28"/>
+        </w:rPr>
+      </w:pPr>
+      <w:r>
+        <w:rPr>
+          <w:noProof/>
+        </w:rPr>
         <w:lastRenderedPageBreak/>
-        <w:t>Inheritance</w:t>
-      </w:r>
-    </w:p>
-    <w:p>
-      <w:pPr>
-        <w:rPr>
-          <w:sz w:val="28"/>
-        </w:rPr>
-      </w:pPr>
-      <w:r>
-        <w:rPr>
-          <w:sz w:val="28"/>
-        </w:rPr>
-        <w:t>Register class inherits from</w:t>
-      </w:r>
-      <w:r>
-        <w:rPr>
-          <w:sz w:val="28"/>
-        </w:rPr>
-        <w:t xml:space="preserve"> Customer class</w:t>
-      </w:r>
-      <w:r>
-        <w:rPr>
-          <w:sz w:val="28"/>
-        </w:rPr>
-        <w:t>, because Register has all attributes of Customer.</w:t>
-      </w:r>
-    </w:p>
-    <w:p>
-      <w:pPr>
-        <w:rPr>
-          <w:sz w:val="28"/>
-        </w:rPr>
-      </w:pPr>
-      <w:r>
-        <w:rPr>
-          <w:noProof/>
-        </w:rPr>
         <w:drawing>
           <wp:inline distT="0" distB="0" distL="0" distR="0" wp14:anchorId="7D5670D1" wp14:editId="1BDA5CD2">
             <wp:extent cx="6315075" cy="4210050"/>
@@ -1002,13 +993,6 @@
     </w:p>
     <w:p>
       <w:pPr>
-        <w:rPr>
-          <w:sz w:val="28"/>
-        </w:rPr>
-      </w:pPr>
-    </w:p>
-    <w:p>
-      <w:pPr>
         <w:pStyle w:val="ListParagraph"/>
         <w:numPr>
           <w:ilvl w:val="0"/>
@@ -1024,46 +1008,46 @@
           <w:sz w:val="32"/>
           <w:szCs w:val="32"/>
         </w:rPr>
+        <w:t>Design Pattern</w:t>
+      </w:r>
+    </w:p>
+    <w:p>
+      <w:pPr>
+        <w:rPr>
+          <w:sz w:val="28"/>
+        </w:rPr>
+      </w:pPr>
+    </w:p>
+    <w:p>
+      <w:pPr>
+        <w:rPr>
+          <w:sz w:val="28"/>
+        </w:rPr>
+      </w:pPr>
+      <w:r>
+        <w:rPr>
+          <w:sz w:val="28"/>
+        </w:rPr>
+        <w:t xml:space="preserve">6.1 </w:t>
+      </w:r>
+      <w:r>
+        <w:rPr>
+          <w:sz w:val="28"/>
+        </w:rPr>
+        <w:t>DAO pattern</w:t>
+      </w:r>
+    </w:p>
+    <w:p>
+      <w:pPr>
+        <w:rPr>
+          <w:sz w:val="28"/>
+        </w:rPr>
+      </w:pPr>
+      <w:r>
+        <w:rPr>
+          <w:sz w:val="28"/>
+        </w:rPr>
         <w:lastRenderedPageBreak/>
-        <w:t>Design Pattern</w:t>
-      </w:r>
-    </w:p>
-    <w:p>
-      <w:pPr>
-        <w:rPr>
-          <w:sz w:val="28"/>
-        </w:rPr>
-      </w:pPr>
-    </w:p>
-    <w:p>
-      <w:pPr>
-        <w:rPr>
-          <w:sz w:val="28"/>
-        </w:rPr>
-      </w:pPr>
-      <w:r>
-        <w:rPr>
-          <w:sz w:val="28"/>
-        </w:rPr>
-        <w:t xml:space="preserve">6.1 </w:t>
-      </w:r>
-      <w:r>
-        <w:rPr>
-          <w:sz w:val="28"/>
-        </w:rPr>
-        <w:t>DAO pattern</w:t>
-      </w:r>
-    </w:p>
-    <w:p>
-      <w:pPr>
-        <w:rPr>
-          <w:sz w:val="28"/>
-        </w:rPr>
-      </w:pPr>
-      <w:r>
-        <w:rPr>
-          <w:sz w:val="28"/>
-        </w:rPr>
         <w:t>6.1.1 Admin</w:t>
       </w:r>
     </w:p>
@@ -1078,10 +1062,10 @@
           <w:noProof/>
         </w:rPr>
         <w:drawing>
-          <wp:inline distT="0" distB="0" distL="0" distR="0" wp14:anchorId="29E46F95" wp14:editId="0757E56A">
-            <wp:extent cx="7162800" cy="3848100"/>
-            <wp:effectExtent l="0" t="0" r="0" b="0"/>
-            <wp:docPr id="18" name="Picture 18"/>
+          <wp:inline distT="0" distB="0" distL="0" distR="0" wp14:anchorId="74899328" wp14:editId="5CDF6CED">
+            <wp:extent cx="7172325" cy="3829050"/>
+            <wp:effectExtent l="0" t="0" r="9525" b="0"/>
+            <wp:docPr id="6" name="Picture 6"/>
             <wp:cNvGraphicFramePr>
               <a:graphicFrameLocks xmlns:a="http://schemas.openxmlformats.org/drawingml/2006/main" noChangeAspect="1"/>
             </wp:cNvGraphicFramePr>
@@ -1101,7 +1085,7 @@
                   <pic:spPr>
                     <a:xfrm>
                       <a:off x="0" y="0"/>
-                      <a:ext cx="7162800" cy="3848100"/>
+                      <a:ext cx="7172325" cy="3829050"/>
                     </a:xfrm>
                     <a:prstGeom prst="rect">
                       <a:avLst/>
@@ -1130,6 +1114,20 @@
     </w:p>
     <w:p>
       <w:pPr>
+        <w:rPr>
+          <w:sz w:val="28"/>
+        </w:rPr>
+      </w:pPr>
+    </w:p>
+    <w:p>
+      <w:pPr>
+        <w:rPr>
+          <w:sz w:val="28"/>
+        </w:rPr>
+      </w:pPr>
+    </w:p>
+    <w:p>
+      <w:pPr>
         <w:pStyle w:val="ListParagraph"/>
         <w:numPr>
           <w:ilvl w:val="2"/>
@@ -1143,21 +1141,21 @@
         <w:rPr>
           <w:sz w:val="28"/>
         </w:rPr>
+        <w:t>Customer</w:t>
+      </w:r>
+    </w:p>
+    <w:p>
+      <w:pPr>
+        <w:ind w:left="360"/>
+        <w:rPr>
+          <w:sz w:val="28"/>
+        </w:rPr>
+      </w:pPr>
+      <w:r>
+        <w:rPr>
+          <w:noProof/>
+        </w:rPr>
         <w:lastRenderedPageBreak/>
-        <w:t>Customer</w:t>
-      </w:r>
-    </w:p>
-    <w:p>
-      <w:pPr>
-        <w:ind w:left="360"/>
-        <w:rPr>
-          <w:sz w:val="28"/>
-        </w:rPr>
-      </w:pPr>
-      <w:r>
-        <w:rPr>
-          <w:noProof/>
-        </w:rPr>
         <w:drawing>
           <wp:inline distT="0" distB="0" distL="0" distR="0" wp14:anchorId="6DA44916" wp14:editId="03B9BE6C">
             <wp:extent cx="8229600" cy="4741545"/>
@@ -1226,27 +1224,26 @@
         <w:rPr>
           <w:sz w:val="28"/>
         </w:rPr>
+        <w:t>Product</w:t>
+      </w:r>
+    </w:p>
+    <w:p>
+      <w:pPr>
+        <w:ind w:left="360"/>
+        <w:rPr>
+          <w:sz w:val="28"/>
+        </w:rPr>
+      </w:pPr>
+      <w:r>
+        <w:rPr>
+          <w:noProof/>
+        </w:rPr>
         <w:lastRenderedPageBreak/>
-        <w:t>Product</w:t>
-      </w:r>
-    </w:p>
-    <w:p>
-      <w:pPr>
-        <w:pStyle w:val="ListParagraph"/>
-        <w:ind w:left="1080"/>
-        <w:rPr>
-          <w:sz w:val="28"/>
-        </w:rPr>
-      </w:pPr>
-      <w:r>
-        <w:rPr>
-          <w:noProof/>
-        </w:rPr>
         <w:drawing>
-          <wp:inline distT="0" distB="0" distL="0" distR="0" wp14:anchorId="30A6E083" wp14:editId="4C8C73E9">
-            <wp:extent cx="7543800" cy="5086350"/>
-            <wp:effectExtent l="0" t="0" r="0" b="0"/>
-            <wp:docPr id="19" name="Picture 19"/>
+          <wp:inline distT="0" distB="0" distL="0" distR="0" wp14:anchorId="02DD95A2" wp14:editId="09C22BD1">
+            <wp:extent cx="7553325" cy="5076825"/>
+            <wp:effectExtent l="0" t="0" r="9525" b="9525"/>
+            <wp:docPr id="26" name="Picture 26"/>
             <wp:cNvGraphicFramePr>
               <a:graphicFrameLocks xmlns:a="http://schemas.openxmlformats.org/drawingml/2006/main" noChangeAspect="1"/>
             </wp:cNvGraphicFramePr>
@@ -1266,7 +1263,7 @@
                   <pic:spPr>
                     <a:xfrm>
                       <a:off x="0" y="0"/>
-                      <a:ext cx="7543800" cy="5086350"/>
+                      <a:ext cx="7553325" cy="5076825"/>
                     </a:xfrm>
                     <a:prstGeom prst="rect">
                       <a:avLst/>
@@ -1281,17 +1278,6 @@
     </w:p>
     <w:p>
       <w:pPr>
-        <w:pStyle w:val="ListParagraph"/>
-        <w:ind w:left="1080"/>
-        <w:rPr>
-          <w:sz w:val="28"/>
-        </w:rPr>
-      </w:pPr>
-    </w:p>
-    <w:p>
-      <w:pPr>
-        <w:pStyle w:val="ListParagraph"/>
-        <w:ind w:left="1080"/>
         <w:rPr>
           <w:sz w:val="28"/>
         </w:rPr>
@@ -1313,26 +1299,26 @@
         <w:rPr>
           <w:sz w:val="28"/>
         </w:rPr>
+        <w:t>ProductOrder</w:t>
+      </w:r>
+      <w:proofErr w:type="spellEnd"/>
+    </w:p>
+    <w:p>
+      <w:pPr>
+        <w:rPr>
+          <w:sz w:val="28"/>
+        </w:rPr>
+      </w:pPr>
+      <w:r>
+        <w:rPr>
+          <w:noProof/>
+        </w:rPr>
         <w:lastRenderedPageBreak/>
-        <w:t>ProductOrder</w:t>
-      </w:r>
-      <w:proofErr w:type="spellEnd"/>
-    </w:p>
-    <w:p>
-      <w:pPr>
-        <w:rPr>
-          <w:sz w:val="28"/>
-        </w:rPr>
-      </w:pPr>
-      <w:r>
-        <w:rPr>
-          <w:noProof/>
-        </w:rPr>
         <w:drawing>
-          <wp:inline distT="0" distB="0" distL="0" distR="0" wp14:anchorId="3A1402FE" wp14:editId="1B70AB66">
-            <wp:extent cx="8229600" cy="4846320"/>
-            <wp:effectExtent l="0" t="0" r="0" b="0"/>
-            <wp:docPr id="21" name="Picture 21"/>
+          <wp:inline distT="0" distB="0" distL="0" distR="0" wp14:anchorId="3D3AC926" wp14:editId="0A95283F">
+            <wp:extent cx="8229600" cy="4758055"/>
+            <wp:effectExtent l="0" t="0" r="0" b="4445"/>
+            <wp:docPr id="27" name="Picture 27"/>
             <wp:cNvGraphicFramePr>
               <a:graphicFrameLocks xmlns:a="http://schemas.openxmlformats.org/drawingml/2006/main" noChangeAspect="1"/>
             </wp:cNvGraphicFramePr>
@@ -1352,7 +1338,7 @@
                   <pic:spPr>
                     <a:xfrm>
                       <a:off x="0" y="0"/>
-                      <a:ext cx="8229600" cy="4846320"/>
+                      <a:ext cx="8229600" cy="4758055"/>
                     </a:xfrm>
                     <a:prstGeom prst="rect">
                       <a:avLst/>
@@ -1394,7 +1380,6 @@
         <w:rPr>
           <w:sz w:val="28"/>
         </w:rPr>
-        <w:lastRenderedPageBreak/>
         <w:t>MVC framework</w:t>
       </w:r>
     </w:p>
@@ -1435,10 +1420,10 @@
           <w:noProof/>
         </w:rPr>
         <w:drawing>
-          <wp:inline distT="0" distB="0" distL="0" distR="0" wp14:anchorId="184B1EC8" wp14:editId="7C0C16BA">
-            <wp:extent cx="6419850" cy="5172075"/>
-            <wp:effectExtent l="0" t="0" r="0" b="9525"/>
-            <wp:docPr id="23" name="Picture 23"/>
+          <wp:inline distT="0" distB="0" distL="0" distR="0" wp14:anchorId="68F593B0" wp14:editId="17AF3B7A">
+            <wp:extent cx="6448425" cy="5143500"/>
+            <wp:effectExtent l="0" t="0" r="9525" b="0"/>
+            <wp:docPr id="28" name="Picture 28"/>
             <wp:cNvGraphicFramePr>
               <a:graphicFrameLocks xmlns:a="http://schemas.openxmlformats.org/drawingml/2006/main" noChangeAspect="1"/>
             </wp:cNvGraphicFramePr>
@@ -1458,7 +1443,7 @@
                   <pic:spPr>
                     <a:xfrm>
                       <a:off x="0" y="0"/>
-                      <a:ext cx="6419850" cy="5172075"/>
+                      <a:ext cx="6448425" cy="5143500"/>
                     </a:xfrm>
                     <a:prstGeom prst="rect">
                       <a:avLst/>
@@ -1474,6 +1459,15 @@
     <w:p>
       <w:pPr>
         <w:pStyle w:val="ListParagraph"/>
+        <w:ind w:left="1005"/>
+        <w:rPr>
+          <w:sz w:val="28"/>
+        </w:rPr>
+      </w:pPr>
+    </w:p>
+    <w:p>
+      <w:pPr>
+        <w:pStyle w:val="ListParagraph"/>
         <w:numPr>
           <w:ilvl w:val="2"/>
           <w:numId w:val="2"/>
@@ -1489,6 +1483,14 @@
         <w:lastRenderedPageBreak/>
         <w:t>Customer Controller</w:t>
       </w:r>
+    </w:p>
+    <w:p>
+      <w:pPr>
+        <w:ind w:left="360"/>
+        <w:rPr>
+          <w:sz w:val="28"/>
+        </w:rPr>
+      </w:pPr>
     </w:p>
     <w:p>
       <w:pPr>
@@ -1568,35 +1570,6 @@
     </w:p>
     <w:p>
       <w:pPr>
-        <w:pStyle w:val="ListParagraph"/>
-        <w:ind w:left="1080"/>
-        <w:rPr>
-          <w:sz w:val="28"/>
-        </w:rPr>
-      </w:pPr>
-    </w:p>
-    <w:p>
-      <w:pPr>
-        <w:pStyle w:val="ListParagraph"/>
-        <w:ind w:left="1080"/>
-        <w:rPr>
-          <w:sz w:val="28"/>
-        </w:rPr>
-      </w:pPr>
-    </w:p>
-    <w:p>
-      <w:pPr>
-        <w:pStyle w:val="ListParagraph"/>
-        <w:ind w:left="1080"/>
-        <w:rPr>
-          <w:sz w:val="28"/>
-        </w:rPr>
-      </w:pPr>
-    </w:p>
-    <w:p>
-      <w:pPr>
-        <w:pStyle w:val="ListParagraph"/>
-        <w:ind w:left="1080"/>
         <w:rPr>
           <w:sz w:val="28"/>
         </w:rPr>
@@ -1623,7 +1596,15 @@
     </w:p>
     <w:p>
       <w:pPr>
-        <w:ind w:left="360"/>
+        <w:pStyle w:val="ListParagraph"/>
+        <w:ind w:left="1080"/>
+        <w:rPr>
+          <w:sz w:val="28"/>
+        </w:rPr>
+      </w:pPr>
+    </w:p>
+    <w:p>
+      <w:pPr>
         <w:rPr>
           <w:sz w:val="28"/>
         </w:rPr>
@@ -1633,10 +1614,10 @@
           <w:noProof/>
         </w:rPr>
         <w:drawing>
-          <wp:inline distT="0" distB="0" distL="0" distR="0" wp14:anchorId="128644B3" wp14:editId="42354721">
-            <wp:extent cx="8229600" cy="3718560"/>
-            <wp:effectExtent l="0" t="0" r="0" b="0"/>
-            <wp:docPr id="25" name="Picture 25"/>
+          <wp:inline distT="0" distB="0" distL="0" distR="0" wp14:anchorId="111113AC" wp14:editId="634ABC25">
+            <wp:extent cx="8229600" cy="3656330"/>
+            <wp:effectExtent l="0" t="0" r="0" b="1270"/>
+            <wp:docPr id="29" name="Picture 29"/>
             <wp:cNvGraphicFramePr>
               <a:graphicFrameLocks xmlns:a="http://schemas.openxmlformats.org/drawingml/2006/main" noChangeAspect="1"/>
             </wp:cNvGraphicFramePr>
@@ -1656,7 +1637,7 @@
                   <pic:spPr>
                     <a:xfrm>
                       <a:off x="0" y="0"/>
-                      <a:ext cx="8229600" cy="3718560"/>
+                      <a:ext cx="8229600" cy="3656330"/>
                     </a:xfrm>
                     <a:prstGeom prst="rect">
                       <a:avLst/>
@@ -1730,8 +1711,6 @@
     </w:p>
     <w:p>
       <w:pPr>
-        <w:pStyle w:val="ListParagraph"/>
-        <w:ind w:left="1005"/>
         <w:rPr>
           <w:sz w:val="28"/>
         </w:rPr>
@@ -1741,10 +1720,10 @@
           <w:noProof/>
         </w:rPr>
         <w:drawing>
-          <wp:inline distT="0" distB="0" distL="0" distR="0" wp14:anchorId="18A7F9A2" wp14:editId="1459AB61">
-            <wp:extent cx="8229600" cy="3156585"/>
-            <wp:effectExtent l="0" t="0" r="0" b="5715"/>
-            <wp:docPr id="22" name="Picture 22"/>
+          <wp:inline distT="0" distB="0" distL="0" distR="0" wp14:anchorId="5065F6F5" wp14:editId="351E6FE2">
+            <wp:extent cx="8229600" cy="3195955"/>
+            <wp:effectExtent l="0" t="0" r="0" b="4445"/>
+            <wp:docPr id="30" name="Picture 30"/>
             <wp:cNvGraphicFramePr>
               <a:graphicFrameLocks xmlns:a="http://schemas.openxmlformats.org/drawingml/2006/main" noChangeAspect="1"/>
             </wp:cNvGraphicFramePr>
@@ -1764,7 +1743,7 @@
                   <pic:spPr>
                     <a:xfrm>
                       <a:off x="0" y="0"/>
-                      <a:ext cx="8229600" cy="3156585"/>
+                      <a:ext cx="8229600" cy="3195955"/>
                     </a:xfrm>
                     <a:prstGeom prst="rect">
                       <a:avLst/>

</xml_diff>

<commit_message>
class diagram edited 1.1
product service edited
</commit_message>
<xml_diff>
--- a/ClassDiagram.docx
+++ b/ClassDiagram.docx
@@ -770,17 +770,17 @@
           <w:sz w:val="32"/>
           <w:szCs w:val="32"/>
         </w:rPr>
-        <w:t xml:space="preserve">     </w:t>
+        <w:t xml:space="preserve">      </w:t>
       </w:r>
       <w:r>
         <w:rPr>
           <w:noProof/>
         </w:rPr>
         <w:drawing>
-          <wp:inline distT="0" distB="0" distL="0" distR="0" wp14:anchorId="646632EA" wp14:editId="2FE29EB3">
-            <wp:extent cx="2209800" cy="2762250"/>
-            <wp:effectExtent l="0" t="0" r="0" b="0"/>
-            <wp:docPr id="5" name="Picture 5"/>
+          <wp:inline distT="0" distB="0" distL="0" distR="0" wp14:anchorId="1BA5323E" wp14:editId="05E0384C">
+            <wp:extent cx="2219325" cy="2790825"/>
+            <wp:effectExtent l="0" t="0" r="9525" b="9525"/>
+            <wp:docPr id="2" name="Picture 2"/>
             <wp:cNvGraphicFramePr>
               <a:graphicFrameLocks xmlns:a="http://schemas.openxmlformats.org/drawingml/2006/main" noChangeAspect="1"/>
             </wp:cNvGraphicFramePr>
@@ -800,7 +800,7 @@
                   <pic:spPr>
                     <a:xfrm>
                       <a:off x="0" y="0"/>
-                      <a:ext cx="2209800" cy="2762250"/>
+                      <a:ext cx="2219325" cy="2790825"/>
                     </a:xfrm>
                     <a:prstGeom prst="rect">
                       <a:avLst/>
@@ -859,14 +859,6 @@
           </wp:inline>
         </w:drawing>
       </w:r>
-    </w:p>
-    <w:p>
-      <w:pPr>
-        <w:rPr>
-          <w:sz w:val="32"/>
-          <w:szCs w:val="32"/>
-        </w:rPr>
-      </w:pPr>
     </w:p>
     <w:p>
       <w:pPr>
@@ -1229,21 +1221,26 @@
     </w:p>
     <w:p>
       <w:pPr>
-        <w:ind w:left="360"/>
-        <w:rPr>
-          <w:sz w:val="28"/>
-        </w:rPr>
-      </w:pPr>
+        <w:rPr>
+          <w:sz w:val="28"/>
+        </w:rPr>
+      </w:pPr>
+      <w:r>
+        <w:rPr>
+          <w:sz w:val="28"/>
+        </w:rPr>
+        <w:lastRenderedPageBreak/>
+        <w:t xml:space="preserve">        </w:t>
+      </w:r>
       <w:r>
         <w:rPr>
           <w:noProof/>
         </w:rPr>
-        <w:lastRenderedPageBreak/>
         <w:drawing>
-          <wp:inline distT="0" distB="0" distL="0" distR="0" wp14:anchorId="02DD95A2" wp14:editId="09C22BD1">
-            <wp:extent cx="7553325" cy="5076825"/>
-            <wp:effectExtent l="0" t="0" r="9525" b="9525"/>
-            <wp:docPr id="26" name="Picture 26"/>
+          <wp:inline distT="0" distB="0" distL="0" distR="0" wp14:anchorId="2A7B9E47" wp14:editId="73BEE258">
+            <wp:extent cx="7581900" cy="5114925"/>
+            <wp:effectExtent l="0" t="0" r="0" b="9525"/>
+            <wp:docPr id="13" name="Picture 13"/>
             <wp:cNvGraphicFramePr>
               <a:graphicFrameLocks xmlns:a="http://schemas.openxmlformats.org/drawingml/2006/main" noChangeAspect="1"/>
             </wp:cNvGraphicFramePr>
@@ -1263,7 +1260,7 @@
                   <pic:spPr>
                     <a:xfrm>
                       <a:off x="0" y="0"/>
-                      <a:ext cx="7553325" cy="5076825"/>
+                      <a:ext cx="7581900" cy="5114925"/>
                     </a:xfrm>
                     <a:prstGeom prst="rect">
                       <a:avLst/>
@@ -1420,10 +1417,10 @@
           <w:noProof/>
         </w:rPr>
         <w:drawing>
-          <wp:inline distT="0" distB="0" distL="0" distR="0" wp14:anchorId="68F593B0" wp14:editId="17AF3B7A">
-            <wp:extent cx="6448425" cy="5143500"/>
-            <wp:effectExtent l="0" t="0" r="9525" b="0"/>
-            <wp:docPr id="28" name="Picture 28"/>
+          <wp:inline distT="0" distB="0" distL="0" distR="0" wp14:anchorId="57872463" wp14:editId="3DAC2A16">
+            <wp:extent cx="6457950" cy="5114925"/>
+            <wp:effectExtent l="0" t="0" r="0" b="9525"/>
+            <wp:docPr id="16" name="Picture 16"/>
             <wp:cNvGraphicFramePr>
               <a:graphicFrameLocks xmlns:a="http://schemas.openxmlformats.org/drawingml/2006/main" noChangeAspect="1"/>
             </wp:cNvGraphicFramePr>
@@ -1443,7 +1440,7 @@
                   <pic:spPr>
                     <a:xfrm>
                       <a:off x="0" y="0"/>
-                      <a:ext cx="6448425" cy="5143500"/>
+                      <a:ext cx="6457950" cy="5114925"/>
                     </a:xfrm>
                     <a:prstGeom prst="rect">
                       <a:avLst/>
@@ -1614,10 +1611,10 @@
           <w:noProof/>
         </w:rPr>
         <w:drawing>
-          <wp:inline distT="0" distB="0" distL="0" distR="0" wp14:anchorId="111113AC" wp14:editId="634ABC25">
-            <wp:extent cx="8229600" cy="3656330"/>
-            <wp:effectExtent l="0" t="0" r="0" b="1270"/>
-            <wp:docPr id="29" name="Picture 29"/>
+          <wp:inline distT="0" distB="0" distL="0" distR="0" wp14:anchorId="6F0559BA" wp14:editId="20160EF2">
+            <wp:extent cx="8229600" cy="3679825"/>
+            <wp:effectExtent l="0" t="0" r="0" b="0"/>
+            <wp:docPr id="18" name="Picture 18"/>
             <wp:cNvGraphicFramePr>
               <a:graphicFrameLocks xmlns:a="http://schemas.openxmlformats.org/drawingml/2006/main" noChangeAspect="1"/>
             </wp:cNvGraphicFramePr>
@@ -1637,7 +1634,7 @@
                   <pic:spPr>
                     <a:xfrm>
                       <a:off x="0" y="0"/>
-                      <a:ext cx="8229600" cy="3656330"/>
+                      <a:ext cx="8229600" cy="3679825"/>
                     </a:xfrm>
                     <a:prstGeom prst="rect">
                       <a:avLst/>
@@ -1649,6 +1646,8 @@
           </wp:inline>
         </w:drawing>
       </w:r>
+      <w:bookmarkStart w:id="0" w:name="_GoBack"/>
+      <w:bookmarkEnd w:id="0"/>
     </w:p>
     <w:p>
       <w:pPr>
@@ -1762,8 +1761,6 @@
           <w:sz w:val="28"/>
         </w:rPr>
       </w:pPr>
-      <w:bookmarkStart w:id="0" w:name="_GoBack"/>
-      <w:bookmarkEnd w:id="0"/>
     </w:p>
     <w:sectPr>
       <w:pgSz w:w="15840" w:h="12240" w:orient="landscape"/>

</xml_diff>